<commit_message>
removed date sort from wrong week
</commit_message>
<xml_diff>
--- a/Daily/sprint9/Daily_Scrum_1.docx
+++ b/Daily/sprint9/Daily_Scrum_1.docx
@@ -940,17 +940,7 @@
           <w:szCs w:val="28"/>
           <w:lang w:val="en-US"/>
         </w:rPr>
-        <w:t xml:space="preserve"> new games, get classification results, get regression results and for retrain both models, adjusted JSON of new API,</w:t>
-      </w:r>
-      <w:r>
-        <w:rPr>
-          <w:rFonts w:ascii="Calibri Light" w:hAnsi="Calibri Light" w:cs="Times"/>
-          <w:color w:val="000000"/>
-          <w:sz w:val="28"/>
-          <w:szCs w:val="28"/>
-          <w:lang w:val="en-US"/>
-        </w:rPr>
-        <w:t xml:space="preserve"> sorting dates</w:t>
+        <w:t xml:space="preserve"> new games, get classification results, get regression results and for retrain both models, adjusted JSON of new API</w:t>
       </w:r>
     </w:p>
     <w:p>
@@ -2112,6 +2102,7 @@
     <w:lsdException w:name="HTML Sample" w:semiHidden="1" w:unhideWhenUsed="1"/>
     <w:lsdException w:name="HTML Typewriter" w:semiHidden="1" w:unhideWhenUsed="1"/>
     <w:lsdException w:name="HTML Variable" w:semiHidden="1" w:unhideWhenUsed="1"/>
+    <w:lsdException w:name="Normal Table" w:semiHidden="1" w:unhideWhenUsed="1"/>
     <w:lsdException w:name="annotation subject" w:semiHidden="1" w:unhideWhenUsed="1"/>
     <w:lsdException w:name="No List" w:semiHidden="1" w:unhideWhenUsed="1"/>
     <w:lsdException w:name="Outline List 1" w:semiHidden="1" w:unhideWhenUsed="1"/>
@@ -2154,8 +2145,11 @@
     <w:lsdException w:name="Table Contemporary" w:semiHidden="1" w:unhideWhenUsed="1"/>
     <w:lsdException w:name="Table Elegant" w:semiHidden="1" w:unhideWhenUsed="1"/>
     <w:lsdException w:name="Table Professional" w:semiHidden="1" w:unhideWhenUsed="1"/>
+    <w:lsdException w:name="Table Subtle 1" w:semiHidden="1" w:unhideWhenUsed="1"/>
     <w:lsdException w:name="Table Subtle 2" w:semiHidden="1" w:unhideWhenUsed="1"/>
     <w:lsdException w:name="Table Web 1" w:semiHidden="1" w:unhideWhenUsed="1"/>
+    <w:lsdException w:name="Table Web 2" w:semiHidden="1" w:unhideWhenUsed="1"/>
+    <w:lsdException w:name="Table Web 3" w:semiHidden="1" w:unhideWhenUsed="1"/>
     <w:lsdException w:name="Balloon Text" w:semiHidden="1" w:unhideWhenUsed="1"/>
     <w:lsdException w:name="Table Grid" w:uiPriority="39"/>
     <w:lsdException w:name="Table Theme" w:semiHidden="1" w:unhideWhenUsed="1"/>

</xml_diff>